<commit_message>
Added required files for 2nd submission
</commit_message>
<xml_diff>
--- a/Enron Submission Prompt.docx
+++ b/Enron Submission Prompt.docx
@@ -1144,8 +1144,6 @@
         </w:rPr>
         <w:t>Also,</w:t>
       </w:r>
-      <w:bookmarkStart w:id="0" w:name="_GoBack"/>
-      <w:bookmarkEnd w:id="0"/>
       <w:r>
         <w:rPr>
           <w:rFonts w:ascii="Arial" w:eastAsia="Times New Roman" w:hAnsi="Arial" w:cs="Arial"/>
@@ -2433,8 +2431,17 @@
                 <w:rFonts w:ascii="Arial" w:eastAsia="Times New Roman" w:hAnsi="Arial" w:cs="Arial"/>
                 <w:color w:val="000000"/>
               </w:rPr>
-              <w:t>0.82</w:t>
+              <w:t>0.8</w:t>
             </w:r>
+            <w:r>
+              <w:rPr>
+                <w:rFonts w:ascii="Arial" w:eastAsia="Times New Roman" w:hAnsi="Arial" w:cs="Arial"/>
+                <w:color w:val="000000"/>
+              </w:rPr>
+              <w:t>4</w:t>
+            </w:r>
+            <w:bookmarkStart w:id="0" w:name="_GoBack"/>
+            <w:bookmarkEnd w:id="0"/>
           </w:p>
         </w:tc>
         <w:tc>

</xml_diff>